<commit_message>
commit puliendo el AST y arreglando bugs.
</commit_message>
<xml_diff>
--- a/MANUAL DE USUARIO_202000194.docx
+++ b/MANUAL DE USUARIO_202000194.docx
@@ -197,8 +197,6 @@
         </mc:AlternateContent>
       </w:r>
     </w:p>
-    <w:bookmarkStart w:id="1" w:name="_Hlk65234805"/>
-    <w:bookmarkEnd w:id="1"/>
     <w:p>
       <w:pPr>
         <w:rPr>
@@ -210,6 +208,8 @@
           <w:szCs w:val="32"/>
         </w:rPr>
       </w:pPr>
+      <w:bookmarkStart w:id="1" w:name="_Hlk65234805"/>
+      <w:bookmarkEnd w:id="1"/>
       <w:r>
         <w:rPr>
           <w:noProof/>
@@ -364,7 +364,17 @@
                                 <w:sz w:val="28"/>
                                 <w:szCs w:val="28"/>
                               </w:rPr>
-                              <w:t xml:space="preserve"> un archivo</w:t>
+                              <w:t xml:space="preserve"> un </w:t>
+                            </w:r>
+                            <w:proofErr w:type="gramStart"/>
+                            <w:r>
+                              <w:rPr>
+                                <w:b/>
+                                <w:bCs/>
+                                <w:sz w:val="28"/>
+                                <w:szCs w:val="28"/>
+                              </w:rPr>
+                              <w:t>archivo</w:t>
                             </w:r>
                             <w:r>
                               <w:rPr>
@@ -375,6 +385,7 @@
                               </w:rPr>
                               <w:t xml:space="preserve"> .</w:t>
                             </w:r>
+                            <w:proofErr w:type="spellStart"/>
                             <w:r>
                               <w:rPr>
                                 <w:b/>
@@ -382,7 +393,18 @@
                                 <w:sz w:val="28"/>
                                 <w:szCs w:val="28"/>
                               </w:rPr>
-                              <w:t>lfp de forma léxica y sintáctica</w:t>
+                              <w:t>cst</w:t>
+                            </w:r>
+                            <w:proofErr w:type="spellEnd"/>
+                            <w:proofErr w:type="gramEnd"/>
+                            <w:r>
+                              <w:rPr>
+                                <w:b/>
+                                <w:bCs/>
+                                <w:sz w:val="28"/>
+                                <w:szCs w:val="28"/>
+                              </w:rPr>
+                              <w:t xml:space="preserve"> de forma léxica y sintáctica</w:t>
                             </w:r>
                             <w:r>
                               <w:rPr>
@@ -452,7 +474,11 @@
           </mc:Choice>
           <mc:Fallback>
             <w:pict>
-              <v:shape w14:anchorId="44FB5ACE" id="Cuadro de texto 15" o:spid="_x0000_s1027" type="#_x0000_t202" style="position:absolute;margin-left:112.2pt;margin-top:25.9pt;width:357pt;height:212.25pt;z-index:251645952;visibility:visible;mso-wrap-style:square;mso-width-percent:0;mso-height-percent:0;mso-wrap-distance-left:9pt;mso-wrap-distance-top:0;mso-wrap-distance-right:9pt;mso-wrap-distance-bottom:0;mso-position-horizontal:absolute;mso-position-horizontal-relative:margin;mso-position-vertical:absolute;mso-position-vertical-relative:text;mso-width-percent:0;mso-height-percent:0;mso-width-relative:page;mso-height-relative:margin;v-text-anchor:top" o:gfxdata="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" filled="f" stroked="f" strokeweight=".5pt">
+              <v:shapetype w14:anchorId="44FB5ACE" id="_x0000_t202" coordsize="21600,21600" o:spt="202" path="m,l,21600r21600,l21600,xe">
+                <v:stroke joinstyle="miter"/>
+                <v:path gradientshapeok="t" o:connecttype="rect"/>
+              </v:shapetype>
+              <v:shape id="Cuadro de texto 15" o:spid="_x0000_s1027" type="#_x0000_t202" style="position:absolute;margin-left:112.2pt;margin-top:25.9pt;width:357pt;height:212.25pt;z-index:251645952;visibility:visible;mso-wrap-style:square;mso-width-percent:0;mso-height-percent:0;mso-wrap-distance-left:9pt;mso-wrap-distance-top:0;mso-wrap-distance-right:9pt;mso-wrap-distance-bottom:0;mso-position-horizontal:absolute;mso-position-horizontal-relative:margin;mso-position-vertical:absolute;mso-position-vertical-relative:text;mso-width-percent:0;mso-height-percent:0;mso-width-relative:page;mso-height-relative:margin;v-text-anchor:top" o:gfxdata="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" filled="f" stroked="f" strokeweight=".5pt">
                 <v:textbox>
                   <w:txbxContent>
                     <w:p>
@@ -565,7 +591,17 @@
                           <w:sz w:val="28"/>
                           <w:szCs w:val="28"/>
                         </w:rPr>
-                        <w:t xml:space="preserve"> un archivo</w:t>
+                        <w:t xml:space="preserve"> un </w:t>
+                      </w:r>
+                      <w:proofErr w:type="gramStart"/>
+                      <w:r>
+                        <w:rPr>
+                          <w:b/>
+                          <w:bCs/>
+                          <w:sz w:val="28"/>
+                          <w:szCs w:val="28"/>
+                        </w:rPr>
+                        <w:t>archivo</w:t>
                       </w:r>
                       <w:r>
                         <w:rPr>
@@ -584,9 +620,10 @@
                           <w:sz w:val="28"/>
                           <w:szCs w:val="28"/>
                         </w:rPr>
-                        <w:t>lfp</w:t>
+                        <w:t>cst</w:t>
                       </w:r>
                       <w:proofErr w:type="spellEnd"/>
+                      <w:proofErr w:type="gramEnd"/>
                       <w:r>
                         <w:rPr>
                           <w:b/>
@@ -1130,6 +1167,7 @@
                               </w:rPr>
                               <w:t xml:space="preserve">Alvaro </w:t>
                             </w:r>
+                            <w:proofErr w:type="gramStart"/>
                             <w:r>
                               <w:rPr>
                                 <w:color w:val="1F4E79"/>
@@ -1151,6 +1189,7 @@
                               </w:rPr>
                               <w:t>Socop</w:t>
                             </w:r>
+                            <w:proofErr w:type="gramEnd"/>
                             <w:r>
                               <w:rPr>
                                 <w:color w:val="1F4E79"/>
@@ -1202,19 +1241,35 @@
                                 <w:sz w:val="40"/>
                               </w:rPr>
                             </w:pPr>
+                            <w:proofErr w:type="gramStart"/>
                             <w:r>
                               <w:rPr>
                                 <w:color w:val="1F4E79"/>
                                 <w:sz w:val="40"/>
                               </w:rPr>
-                              <w:t xml:space="preserve">JAVA </w:t>
+                              <w:t>JAVA</w:t>
                             </w:r>
                             <w:r>
                               <w:rPr>
                                 <w:color w:val="1F4E79"/>
                                 <w:sz w:val="40"/>
                               </w:rPr>
-                              <w:t xml:space="preserve"> DEVELOPMENT</w:t>
+                              <w:t xml:space="preserve">SCRIPT  </w:t>
+                            </w:r>
+                            <w:r>
+                              <w:rPr>
+                                <w:color w:val="1F4E79"/>
+                                <w:sz w:val="40"/>
+                              </w:rPr>
+                              <w:tab/>
+                            </w:r>
+                            <w:proofErr w:type="gramEnd"/>
+                            <w:r>
+                              <w:rPr>
+                                <w:color w:val="1F4E79"/>
+                                <w:sz w:val="40"/>
+                              </w:rPr>
+                              <w:tab/>
                             </w:r>
                             <w:r>
                               <w:rPr>
@@ -1257,7 +1312,14 @@
                                 <w:color w:val="1F4E79"/>
                                 <w:sz w:val="40"/>
                               </w:rPr>
-                              <w:t>20</w:t>
+                              <w:t>2</w:t>
+                            </w:r>
+                            <w:r>
+                              <w:rPr>
+                                <w:color w:val="1F4E79"/>
+                                <w:sz w:val="40"/>
+                              </w:rPr>
+                              <w:t>8</w:t>
                             </w:r>
                             <w:r>
                               <w:rPr>
@@ -1271,7 +1333,14 @@
                                 <w:color w:val="1F4E79"/>
                                 <w:sz w:val="40"/>
                               </w:rPr>
-                              <w:t>02</w:t>
+                              <w:t>0</w:t>
+                            </w:r>
+                            <w:r>
+                              <w:rPr>
+                                <w:color w:val="1F4E79"/>
+                                <w:sz w:val="40"/>
+                              </w:rPr>
+                              <w:t>4</w:t>
                             </w:r>
                             <w:r>
                               <w:rPr>
@@ -1356,11 +1425,7 @@
           </mc:Choice>
           <mc:Fallback>
             <w:pict>
-              <v:shapetype w14:anchorId="302DBE8F" id="_x0000_t202" coordsize="21600,21600" o:spt="202" path="m,l,21600r21600,l21600,xe">
-                <v:stroke joinstyle="miter"/>
-                <v:path gradientshapeok="t" o:connecttype="rect"/>
-              </v:shapetype>
-              <v:shape id="Cuadro de texto 13" o:spid="_x0000_s1028" type="#_x0000_t202" style="position:absolute;margin-left:0;margin-top:17.35pt;width:544.6pt;height:233.6pt;z-index:251653120;visibility:visible;mso-wrap-style:square;mso-width-percent:0;mso-height-percent:0;mso-wrap-distance-left:9pt;mso-wrap-distance-top:0;mso-wrap-distance-right:9pt;mso-wrap-distance-bottom:0;mso-position-horizontal:center;mso-position-horizontal-relative:margin;mso-position-vertical:absolute;mso-position-vertical-relative:text;mso-width-percent:0;mso-height-percent:0;mso-width-relative:margin;mso-height-relative:margin;v-text-anchor:top" o:gfxdata="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" filled="f" stroked="f" strokeweight=".5pt">
+              <v:shape w14:anchorId="302DBE8F" id="Cuadro de texto 13" o:spid="_x0000_s1028" type="#_x0000_t202" style="position:absolute;margin-left:0;margin-top:17.35pt;width:544.6pt;height:233.6pt;z-index:251653120;visibility:visible;mso-wrap-style:square;mso-width-percent:0;mso-height-percent:0;mso-wrap-distance-left:9pt;mso-wrap-distance-top:0;mso-wrap-distance-right:9pt;mso-wrap-distance-bottom:0;mso-position-horizontal:center;mso-position-horizontal-relative:margin;mso-position-vertical:absolute;mso-position-vertical-relative:text;mso-width-percent:0;mso-height-percent:0;mso-width-relative:margin;mso-height-relative:margin;v-text-anchor:top" o:gfxdata="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" filled="f" stroked="f" strokeweight=".5pt">
                 <v:textbox>
                   <w:txbxContent>
                     <w:p>
@@ -1466,6 +1531,7 @@
                         </w:rPr>
                         <w:t xml:space="preserve">Alvaro </w:t>
                       </w:r>
+                      <w:proofErr w:type="gramStart"/>
                       <w:r>
                         <w:rPr>
                           <w:color w:val="1F4E79"/>
@@ -1487,6 +1553,7 @@
                         </w:rPr>
                         <w:t>Socop</w:t>
                       </w:r>
+                      <w:proofErr w:type="gramEnd"/>
                       <w:r>
                         <w:rPr>
                           <w:color w:val="1F4E79"/>
@@ -1538,19 +1605,35 @@
                           <w:sz w:val="40"/>
                         </w:rPr>
                       </w:pPr>
+                      <w:proofErr w:type="gramStart"/>
                       <w:r>
                         <w:rPr>
                           <w:color w:val="1F4E79"/>
                           <w:sz w:val="40"/>
                         </w:rPr>
-                        <w:t xml:space="preserve">JAVA </w:t>
+                        <w:t>JAVA</w:t>
                       </w:r>
                       <w:r>
                         <w:rPr>
                           <w:color w:val="1F4E79"/>
                           <w:sz w:val="40"/>
                         </w:rPr>
-                        <w:t xml:space="preserve"> DEVELOPMENT</w:t>
+                        <w:t xml:space="preserve">SCRIPT  </w:t>
+                      </w:r>
+                      <w:r>
+                        <w:rPr>
+                          <w:color w:val="1F4E79"/>
+                          <w:sz w:val="40"/>
+                        </w:rPr>
+                        <w:tab/>
+                      </w:r>
+                      <w:proofErr w:type="gramEnd"/>
+                      <w:r>
+                        <w:rPr>
+                          <w:color w:val="1F4E79"/>
+                          <w:sz w:val="40"/>
+                        </w:rPr>
+                        <w:tab/>
                       </w:r>
                       <w:r>
                         <w:rPr>
@@ -1593,7 +1676,14 @@
                           <w:color w:val="1F4E79"/>
                           <w:sz w:val="40"/>
                         </w:rPr>
-                        <w:t>20</w:t>
+                        <w:t>2</w:t>
+                      </w:r>
+                      <w:r>
+                        <w:rPr>
+                          <w:color w:val="1F4E79"/>
+                          <w:sz w:val="40"/>
+                        </w:rPr>
+                        <w:t>8</w:t>
                       </w:r>
                       <w:r>
                         <w:rPr>
@@ -1607,7 +1697,14 @@
                           <w:color w:val="1F4E79"/>
                           <w:sz w:val="40"/>
                         </w:rPr>
-                        <w:t>02</w:t>
+                        <w:t>0</w:t>
+                      </w:r>
+                      <w:r>
+                        <w:rPr>
+                          <w:color w:val="1F4E79"/>
+                          <w:sz w:val="40"/>
+                        </w:rPr>
+                        <w:t>4</w:t>
                       </w:r>
                       <w:r>
                         <w:rPr>
@@ -2319,7 +2416,29 @@
           <w:sz w:val="25"/>
           <w:szCs w:val="25"/>
         </w:rPr>
-        <w:t xml:space="preserve">el metodo de usuario y de Thompson con el fin de que verifique sus métodos en mi usando un archivo </w:t>
+        <w:t xml:space="preserve">el </w:t>
+      </w:r>
+      <w:proofErr w:type="spellStart"/>
+      <w:r>
+        <w:rPr>
+          <w:rFonts w:ascii="Arial" w:hAnsi="Arial" w:cs="Arial"/>
+          <w:b/>
+          <w:bCs/>
+          <w:sz w:val="25"/>
+          <w:szCs w:val="25"/>
+        </w:rPr>
+        <w:t>metodo</w:t>
+      </w:r>
+      <w:proofErr w:type="spellEnd"/>
+      <w:r>
+        <w:rPr>
+          <w:rFonts w:ascii="Arial" w:hAnsi="Arial" w:cs="Arial"/>
+          <w:b/>
+          <w:bCs/>
+          <w:sz w:val="25"/>
+          <w:szCs w:val="25"/>
+        </w:rPr>
+        <w:t xml:space="preserve"> de usuario y de Thompson con el fin de que verifique sus métodos en mi usando un archivo </w:t>
       </w:r>
       <w:r>
         <w:rPr>
@@ -2801,8 +2920,9 @@
           <w:sz w:val="24"/>
           <w:szCs w:val="24"/>
         </w:rPr>
-        <w:t xml:space="preserve">analizadores Léxicos, expresiones regulares, manejo de matrices y manejo de librerías para conversión de html a </w:t>
-      </w:r>
+        <w:t xml:space="preserve">analizadores Léxicos, expresiones regulares, manejo de matrices y manejo de librerías para conversión de </w:t>
+      </w:r>
+      <w:proofErr w:type="spellStart"/>
       <w:r>
         <w:rPr>
           <w:rFonts w:ascii="Arial" w:hAnsi="Arial" w:cs="Arial"/>
@@ -2812,8 +2932,9 @@
           <w:sz w:val="24"/>
           <w:szCs w:val="24"/>
         </w:rPr>
-        <w:t>png</w:t>
-      </w:r>
+        <w:t>html</w:t>
+      </w:r>
+      <w:proofErr w:type="spellEnd"/>
       <w:r>
         <w:rPr>
           <w:rFonts w:ascii="Arial" w:hAnsi="Arial" w:cs="Arial"/>
@@ -2823,7 +2944,7 @@
           <w:sz w:val="24"/>
           <w:szCs w:val="24"/>
         </w:rPr>
-        <w:t>.</w:t>
+        <w:t xml:space="preserve"> a </w:t>
       </w:r>
       <w:r>
         <w:rPr>
@@ -2834,12 +2955,9 @@
           <w:sz w:val="24"/>
           <w:szCs w:val="24"/>
         </w:rPr>
-        <w:cr/>
-      </w:r>
-    </w:p>
-    <w:p>
-      <w:pPr>
-        <w:pStyle w:val="Prrafodelista"/>
+        <w:t>png</w:t>
+      </w:r>
+      <w:r>
         <w:rPr>
           <w:rFonts w:ascii="Arial" w:hAnsi="Arial" w:cs="Arial"/>
           <w:b/>
@@ -2848,12 +2966,9 @@
           <w:sz w:val="24"/>
           <w:szCs w:val="24"/>
         </w:rPr>
-      </w:pPr>
-    </w:p>
-    <w:p>
-      <w:pPr>
-        <w:spacing w:line="360" w:lineRule="auto"/>
-        <w:jc w:val="both"/>
+        <w:t>.</w:t>
+      </w:r>
+      <w:r>
         <w:rPr>
           <w:rFonts w:ascii="Arial" w:hAnsi="Arial" w:cs="Arial"/>
           <w:b/>
@@ -2862,12 +2977,12 @@
           <w:sz w:val="24"/>
           <w:szCs w:val="24"/>
         </w:rPr>
-      </w:pPr>
-    </w:p>
-    <w:p>
-      <w:pPr>
-        <w:spacing w:line="360" w:lineRule="auto"/>
-        <w:jc w:val="both"/>
+        <w:cr/>
+      </w:r>
+    </w:p>
+    <w:p>
+      <w:pPr>
+        <w:pStyle w:val="Prrafodelista"/>
         <w:rPr>
           <w:rFonts w:ascii="Arial" w:hAnsi="Arial" w:cs="Arial"/>
           <w:b/>
@@ -2978,6 +3093,34 @@
     </w:p>
     <w:p>
       <w:pPr>
+        <w:spacing w:line="360" w:lineRule="auto"/>
+        <w:jc w:val="both"/>
+        <w:rPr>
+          <w:rFonts w:ascii="Arial" w:hAnsi="Arial" w:cs="Arial"/>
+          <w:b/>
+          <w:bCs/>
+          <w:color w:val="000000" w:themeColor="text1"/>
+          <w:sz w:val="24"/>
+          <w:szCs w:val="24"/>
+        </w:rPr>
+      </w:pPr>
+    </w:p>
+    <w:p>
+      <w:pPr>
+        <w:spacing w:line="360" w:lineRule="auto"/>
+        <w:jc w:val="both"/>
+        <w:rPr>
+          <w:rFonts w:ascii="Arial" w:hAnsi="Arial" w:cs="Arial"/>
+          <w:b/>
+          <w:bCs/>
+          <w:color w:val="000000" w:themeColor="text1"/>
+          <w:sz w:val="24"/>
+          <w:szCs w:val="24"/>
+        </w:rPr>
+      </w:pPr>
+    </w:p>
+    <w:p>
+      <w:pPr>
         <w:pStyle w:val="Prrafodelista"/>
         <w:spacing w:line="360" w:lineRule="auto"/>
         <w:jc w:val="center"/>
@@ -3086,6 +3229,7 @@
         </w:rPr>
         <w:t xml:space="preserve"> </w:t>
       </w:r>
+      <w:proofErr w:type="gramStart"/>
       <w:r>
         <w:rPr>
           <w:rFonts w:ascii="Arial" w:hAnsi="Arial" w:cs="Arial"/>
@@ -3096,6 +3240,7 @@
         </w:rPr>
         <w:t>extensión .</w:t>
       </w:r>
+      <w:proofErr w:type="spellStart"/>
       <w:r>
         <w:rPr>
           <w:rFonts w:ascii="Arial" w:hAnsi="Arial" w:cs="Arial"/>
@@ -3106,6 +3251,8 @@
         </w:rPr>
         <w:t>lfp</w:t>
       </w:r>
+      <w:proofErr w:type="spellEnd"/>
+      <w:proofErr w:type="gramEnd"/>
       <w:r>
         <w:rPr>
           <w:rFonts w:ascii="Arial" w:hAnsi="Arial" w:cs="Arial"/>
@@ -3177,7 +3324,29 @@
           <w:sz w:val="25"/>
           <w:szCs w:val="25"/>
         </w:rPr>
-        <w:t xml:space="preserve">JAVA es una tecnología que se usa para el desarrollo de aplicaciones que convierten a la Web en un elemento más interesante y útil. Java no es lo mismo que javascript, que se trata de una tecnología sencilla que se usa </w:t>
+        <w:t xml:space="preserve">JAVA es una tecnología que se usa para el desarrollo de aplicaciones que convierten a la Web en un elemento más interesante y útil. Java no es lo mismo que </w:t>
+      </w:r>
+      <w:proofErr w:type="spellStart"/>
+      <w:r>
+        <w:rPr>
+          <w:rFonts w:ascii="Arial" w:hAnsi="Arial" w:cs="Arial"/>
+          <w:b/>
+          <w:bCs/>
+          <w:sz w:val="25"/>
+          <w:szCs w:val="25"/>
+        </w:rPr>
+        <w:t>javascript</w:t>
+      </w:r>
+      <w:proofErr w:type="spellEnd"/>
+      <w:r>
+        <w:rPr>
+          <w:rFonts w:ascii="Arial" w:hAnsi="Arial" w:cs="Arial"/>
+          <w:b/>
+          <w:bCs/>
+          <w:sz w:val="25"/>
+          <w:szCs w:val="25"/>
+        </w:rPr>
+        <w:t xml:space="preserve">, que se trata de una tecnología sencilla que se usa </w:t>
       </w:r>
     </w:p>
     <w:p>
@@ -3582,7 +3751,29 @@
           <w:sz w:val="25"/>
           <w:szCs w:val="25"/>
         </w:rPr>
-        <w:t xml:space="preserve">Visual Studio Code u otro editor </w:t>
+        <w:t xml:space="preserve">Visual Studio </w:t>
+      </w:r>
+      <w:proofErr w:type="spellStart"/>
+      <w:r>
+        <w:rPr>
+          <w:rFonts w:ascii="Arial" w:hAnsi="Arial" w:cs="Arial"/>
+          <w:b/>
+          <w:bCs/>
+          <w:sz w:val="25"/>
+          <w:szCs w:val="25"/>
+        </w:rPr>
+        <w:t>Code</w:t>
+      </w:r>
+      <w:proofErr w:type="spellEnd"/>
+      <w:r>
+        <w:rPr>
+          <w:rFonts w:ascii="Arial" w:hAnsi="Arial" w:cs="Arial"/>
+          <w:b/>
+          <w:bCs/>
+          <w:sz w:val="25"/>
+          <w:szCs w:val="25"/>
+        </w:rPr>
+        <w:t xml:space="preserve"> u otro editor </w:t>
       </w:r>
       <w:bookmarkEnd w:id="2"/>
       <w:r>
@@ -3683,6 +3874,7 @@
         <w:tab/>
         <w:t xml:space="preserve">Espacio en disco: </w:t>
       </w:r>
+      <w:proofErr w:type="gramStart"/>
       <w:r>
         <w:rPr>
           <w:rFonts w:ascii="Arial" w:hAnsi="Arial" w:cs="Arial"/>
@@ -3701,7 +3893,18 @@
           <w:sz w:val="25"/>
           <w:szCs w:val="25"/>
         </w:rPr>
-        <w:t xml:space="preserve">124 MB </w:t>
+        <w:t>124</w:t>
+      </w:r>
+      <w:proofErr w:type="gramEnd"/>
+      <w:r>
+        <w:rPr>
+          <w:rFonts w:ascii="Arial" w:hAnsi="Arial" w:cs="Arial"/>
+          <w:b/>
+          <w:bCs/>
+          <w:sz w:val="25"/>
+          <w:szCs w:val="25"/>
+        </w:rPr>
+        <w:t xml:space="preserve"> MB </w:t>
       </w:r>
     </w:p>
     <w:p>
@@ -3902,7 +4105,29 @@
           <w:sz w:val="25"/>
           <w:szCs w:val="25"/>
         </w:rPr>
-        <w:t>Visual Studio Code u otro editor</w:t>
+        <w:t xml:space="preserve">Visual Studio </w:t>
+      </w:r>
+      <w:proofErr w:type="spellStart"/>
+      <w:r>
+        <w:rPr>
+          <w:rFonts w:ascii="Arial" w:hAnsi="Arial" w:cs="Arial"/>
+          <w:b/>
+          <w:bCs/>
+          <w:sz w:val="25"/>
+          <w:szCs w:val="25"/>
+        </w:rPr>
+        <w:t>Code</w:t>
+      </w:r>
+      <w:proofErr w:type="spellEnd"/>
+      <w:r>
+        <w:rPr>
+          <w:rFonts w:ascii="Arial" w:hAnsi="Arial" w:cs="Arial"/>
+          <w:b/>
+          <w:bCs/>
+          <w:sz w:val="25"/>
+          <w:szCs w:val="25"/>
+        </w:rPr>
+        <w:t xml:space="preserve"> u otro editor</w:t>
       </w:r>
     </w:p>
     <w:p>
@@ -4330,7 +4555,39 @@
           <w:sz w:val="25"/>
           <w:szCs w:val="25"/>
         </w:rPr>
-        <w:t xml:space="preserve">, Graphviz, y </w:t>
+        <w:t>SCRIPT</w:t>
+      </w:r>
+      <w:r>
+        <w:rPr>
+          <w:rFonts w:ascii="Arial" w:hAnsi="Arial" w:cs="Arial"/>
+          <w:b/>
+          <w:bCs/>
+          <w:sz w:val="25"/>
+          <w:szCs w:val="25"/>
+        </w:rPr>
+        <w:t xml:space="preserve">, </w:t>
+      </w:r>
+      <w:proofErr w:type="spellStart"/>
+      <w:r>
+        <w:rPr>
+          <w:rFonts w:ascii="Arial" w:hAnsi="Arial" w:cs="Arial"/>
+          <w:b/>
+          <w:bCs/>
+          <w:sz w:val="25"/>
+          <w:szCs w:val="25"/>
+        </w:rPr>
+        <w:t>Graphviz</w:t>
+      </w:r>
+      <w:proofErr w:type="spellEnd"/>
+      <w:r>
+        <w:rPr>
+          <w:rFonts w:ascii="Arial" w:hAnsi="Arial" w:cs="Arial"/>
+          <w:b/>
+          <w:bCs/>
+          <w:sz w:val="25"/>
+          <w:szCs w:val="25"/>
+        </w:rPr>
+        <w:t xml:space="preserve">, y </w:t>
       </w:r>
       <w:r>
         <w:rPr>
@@ -4350,17 +4607,29 @@
           <w:sz w:val="25"/>
           <w:szCs w:val="25"/>
         </w:rPr>
-        <w:t>Netbeans</w:t>
-      </w:r>
-      <w:r>
-        <w:rPr>
-          <w:rFonts w:ascii="Arial" w:hAnsi="Arial" w:cs="Arial"/>
-          <w:b/>
-          <w:bCs/>
-          <w:sz w:val="25"/>
-          <w:szCs w:val="25"/>
-        </w:rPr>
-        <w:t xml:space="preserve"> y Visual Studio Code</w:t>
+        <w:t xml:space="preserve">Visual Studio </w:t>
+      </w:r>
+      <w:proofErr w:type="spellStart"/>
+      <w:r>
+        <w:rPr>
+          <w:rFonts w:ascii="Arial" w:hAnsi="Arial" w:cs="Arial"/>
+          <w:b/>
+          <w:bCs/>
+          <w:sz w:val="25"/>
+          <w:szCs w:val="25"/>
+        </w:rPr>
+        <w:t>Code</w:t>
+      </w:r>
+      <w:proofErr w:type="spellEnd"/>
+      <w:r>
+        <w:rPr>
+          <w:rFonts w:ascii="Arial" w:hAnsi="Arial" w:cs="Arial"/>
+          <w:b/>
+          <w:bCs/>
+          <w:sz w:val="25"/>
+          <w:szCs w:val="25"/>
+        </w:rPr>
+        <w:t xml:space="preserve"> REACT Y NODE.JS</w:t>
       </w:r>
     </w:p>
     <w:p>
@@ -4453,7 +4722,29 @@
           <w:sz w:val="25"/>
           <w:szCs w:val="25"/>
         </w:rPr>
-        <w:t>que se ultilizo para el desarrollo del programa el cual r</w:t>
+        <w:t xml:space="preserve">que se </w:t>
+      </w:r>
+      <w:proofErr w:type="spellStart"/>
+      <w:r>
+        <w:rPr>
+          <w:rFonts w:ascii="Arial" w:hAnsi="Arial" w:cs="Arial"/>
+          <w:b/>
+          <w:bCs/>
+          <w:sz w:val="25"/>
+          <w:szCs w:val="25"/>
+        </w:rPr>
+        <w:t>ultilizo</w:t>
+      </w:r>
+      <w:proofErr w:type="spellEnd"/>
+      <w:r>
+        <w:rPr>
+          <w:rFonts w:ascii="Arial" w:hAnsi="Arial" w:cs="Arial"/>
+          <w:b/>
+          <w:bCs/>
+          <w:sz w:val="25"/>
+          <w:szCs w:val="25"/>
+        </w:rPr>
+        <w:t xml:space="preserve"> para el desarrollo del programa el cual r</w:t>
       </w:r>
       <w:r>
         <w:rPr>
@@ -4492,6 +4783,7 @@
         </w:rPr>
         <w:t xml:space="preserve">Dentro de estas funcionalidades básicas de </w:t>
       </w:r>
+      <w:proofErr w:type="spellStart"/>
       <w:r>
         <w:rPr>
           <w:rFonts w:ascii="Arial" w:hAnsi="Arial" w:cs="Arial"/>
@@ -4510,6 +4802,17 @@
           <w:sz w:val="25"/>
           <w:szCs w:val="25"/>
         </w:rPr>
+        <w:t>script</w:t>
+      </w:r>
+      <w:proofErr w:type="spellEnd"/>
+      <w:r>
+        <w:rPr>
+          <w:rFonts w:ascii="Arial" w:hAnsi="Arial" w:cs="Arial"/>
+          <w:b/>
+          <w:bCs/>
+          <w:sz w:val="25"/>
+          <w:szCs w:val="25"/>
+        </w:rPr>
         <w:t xml:space="preserve"> encontramos: el uso de colecciones, acceso a ficheros con </w:t>
       </w:r>
       <w:r>
@@ -4550,8 +4853,31 @@
           <w:sz w:val="25"/>
           <w:szCs w:val="25"/>
         </w:rPr>
-        <w:t xml:space="preserve">, librerías para el desarrollo de aplicaciones de escritorio o web , capacidades para realizar conexiones en red, manejo de contenido </w:t>
-      </w:r>
+        <w:t xml:space="preserve">, librerías para el desarrollo de aplicaciones de escritorio o </w:t>
+      </w:r>
+      <w:proofErr w:type="gramStart"/>
+      <w:r>
+        <w:rPr>
+          <w:rFonts w:ascii="Arial" w:hAnsi="Arial" w:cs="Arial"/>
+          <w:b/>
+          <w:bCs/>
+          <w:sz w:val="25"/>
+          <w:szCs w:val="25"/>
+        </w:rPr>
+        <w:t>web ,</w:t>
+      </w:r>
+      <w:proofErr w:type="gramEnd"/>
+      <w:r>
+        <w:rPr>
+          <w:rFonts w:ascii="Arial" w:hAnsi="Arial" w:cs="Arial"/>
+          <w:b/>
+          <w:bCs/>
+          <w:sz w:val="25"/>
+          <w:szCs w:val="25"/>
+        </w:rPr>
+        <w:t xml:space="preserve"> capacidades para realizar conexiones en red, manejo de contenido </w:t>
+      </w:r>
+      <w:proofErr w:type="spellStart"/>
       <w:r>
         <w:rPr>
           <w:rFonts w:ascii="Arial" w:hAnsi="Arial" w:cs="Arial"/>
@@ -4562,6 +4888,7 @@
         </w:rPr>
         <w:t>peogramable</w:t>
       </w:r>
+      <w:proofErr w:type="spellEnd"/>
       <w:r>
         <w:rPr>
           <w:rFonts w:ascii="Arial" w:hAnsi="Arial" w:cs="Arial"/>
@@ -5057,7 +5384,11 @@
           <w:szCs w:val="25"/>
         </w:rPr>
       </w:pPr>
-      <w:r>
+    </w:p>
+    <w:p>
+      <w:pPr>
+        <w:spacing w:line="360" w:lineRule="auto"/>
+        <w:jc w:val="both"/>
         <w:rPr>
           <w:rFonts w:ascii="Arial" w:hAnsi="Arial" w:cs="Arial"/>
           <w:b/>
@@ -5066,11 +5397,16 @@
           <w:sz w:val="25"/>
           <w:szCs w:val="25"/>
         </w:rPr>
+      </w:pPr>
+      <w:r>
+        <w:rPr>
+          <w:noProof/>
+        </w:rPr>
         <w:drawing>
-          <wp:inline distT="0" distB="0" distL="0" distR="0" wp14:anchorId="3E01ABA3" wp14:editId="2E650705">
-            <wp:extent cx="5400040" cy="3476625"/>
-            <wp:effectExtent l="0" t="0" r="0" b="9525"/>
-            <wp:docPr id="1" name="Imagen 1"/>
+          <wp:inline distT="0" distB="0" distL="0" distR="0" wp14:anchorId="6B4AD8B8" wp14:editId="4461E32D">
+            <wp:extent cx="5400040" cy="2592705"/>
+            <wp:effectExtent l="0" t="0" r="0" b="0"/>
+            <wp:docPr id="1" name="Imagen 1" descr="Interfaz de usuario gráfica, Sitio web&#10;&#10;Descripción generada automáticamente"/>
             <wp:cNvGraphicFramePr>
               <a:graphicFrameLocks xmlns:a="http://schemas.openxmlformats.org/drawingml/2006/main" noChangeAspect="1"/>
             </wp:cNvGraphicFramePr>
@@ -5078,7 +5414,7 @@
               <a:graphicData uri="http://schemas.openxmlformats.org/drawingml/2006/picture">
                 <pic:pic xmlns:pic="http://schemas.openxmlformats.org/drawingml/2006/picture">
                   <pic:nvPicPr>
-                    <pic:cNvPr id="1" name=""/>
+                    <pic:cNvPr id="1" name="Imagen 1" descr="Interfaz de usuario gráfica, Sitio web&#10;&#10;Descripción generada automáticamente"/>
                     <pic:cNvPicPr/>
                   </pic:nvPicPr>
                   <pic:blipFill>
@@ -5090,7 +5426,7 @@
                   <pic:spPr>
                     <a:xfrm>
                       <a:off x="0" y="0"/>
-                      <a:ext cx="5400040" cy="3476625"/>
+                      <a:ext cx="5400040" cy="2592705"/>
                     </a:xfrm>
                     <a:prstGeom prst="rect">
                       <a:avLst/>
@@ -5102,6 +5438,46 @@
           </wp:inline>
         </w:drawing>
       </w:r>
+      <w:r>
+        <w:rPr>
+          <w:noProof/>
+        </w:rPr>
+        <w:drawing>
+          <wp:inline distT="0" distB="0" distL="0" distR="0" wp14:anchorId="69594232" wp14:editId="6E9A85DE">
+            <wp:extent cx="5400040" cy="2759710"/>
+            <wp:effectExtent l="0" t="0" r="0" b="2540"/>
+            <wp:docPr id="17" name="Imagen 17" descr="Imagen que contiene tortuga, competencia de atletismo&#10;&#10;Descripción generada automáticamente"/>
+            <wp:cNvGraphicFramePr>
+              <a:graphicFrameLocks xmlns:a="http://schemas.openxmlformats.org/drawingml/2006/main" noChangeAspect="1"/>
+            </wp:cNvGraphicFramePr>
+            <a:graphic xmlns:a="http://schemas.openxmlformats.org/drawingml/2006/main">
+              <a:graphicData uri="http://schemas.openxmlformats.org/drawingml/2006/picture">
+                <pic:pic xmlns:pic="http://schemas.openxmlformats.org/drawingml/2006/picture">
+                  <pic:nvPicPr>
+                    <pic:cNvPr id="17" name="Imagen 17" descr="Imagen que contiene tortuga, competencia de atletismo&#10;&#10;Descripción generada automáticamente"/>
+                    <pic:cNvPicPr/>
+                  </pic:nvPicPr>
+                  <pic:blipFill>
+                    <a:blip r:embed="rId16"/>
+                    <a:stretch>
+                      <a:fillRect/>
+                    </a:stretch>
+                  </pic:blipFill>
+                  <pic:spPr>
+                    <a:xfrm>
+                      <a:off x="0" y="0"/>
+                      <a:ext cx="5400040" cy="2759710"/>
+                    </a:xfrm>
+                    <a:prstGeom prst="rect">
+                      <a:avLst/>
+                    </a:prstGeom>
+                  </pic:spPr>
+                </pic:pic>
+              </a:graphicData>
+            </a:graphic>
+          </wp:inline>
+        </w:drawing>
+      </w:r>
     </w:p>
     <w:p>
       <w:pPr>
@@ -5112,130 +5488,6 @@
           <w:b/>
           <w:bCs/>
           <w:color w:val="00B050"/>
-          <w:sz w:val="25"/>
-          <w:szCs w:val="25"/>
-        </w:rPr>
-      </w:pPr>
-    </w:p>
-    <w:p>
-      <w:pPr>
-        <w:spacing w:line="360" w:lineRule="auto"/>
-        <w:jc w:val="both"/>
-        <w:rPr>
-          <w:rFonts w:ascii="Arial" w:hAnsi="Arial" w:cs="Arial"/>
-          <w:b/>
-          <w:bCs/>
-          <w:color w:val="00B050"/>
-          <w:sz w:val="25"/>
-          <w:szCs w:val="25"/>
-        </w:rPr>
-      </w:pPr>
-    </w:p>
-    <w:p>
-      <w:pPr>
-        <w:spacing w:line="360" w:lineRule="auto"/>
-        <w:jc w:val="both"/>
-        <w:rPr>
-          <w:rFonts w:ascii="Arial" w:hAnsi="Arial" w:cs="Arial"/>
-          <w:b/>
-          <w:bCs/>
-          <w:color w:val="00B050"/>
-          <w:sz w:val="25"/>
-          <w:szCs w:val="25"/>
-        </w:rPr>
-      </w:pPr>
-    </w:p>
-    <w:p>
-      <w:pPr>
-        <w:spacing w:line="360" w:lineRule="auto"/>
-        <w:jc w:val="both"/>
-        <w:rPr>
-          <w:rFonts w:ascii="Arial" w:hAnsi="Arial" w:cs="Arial"/>
-          <w:b/>
-          <w:bCs/>
-          <w:color w:val="00B050"/>
-          <w:sz w:val="25"/>
-          <w:szCs w:val="25"/>
-        </w:rPr>
-      </w:pPr>
-    </w:p>
-    <w:p>
-      <w:pPr>
-        <w:spacing w:line="360" w:lineRule="auto"/>
-        <w:jc w:val="both"/>
-        <w:rPr>
-          <w:rFonts w:ascii="Arial" w:hAnsi="Arial" w:cs="Arial"/>
-          <w:b/>
-          <w:bCs/>
-          <w:color w:val="00B050"/>
-          <w:sz w:val="25"/>
-          <w:szCs w:val="25"/>
-        </w:rPr>
-      </w:pPr>
-    </w:p>
-    <w:p>
-      <w:pPr>
-        <w:spacing w:line="360" w:lineRule="auto"/>
-        <w:jc w:val="both"/>
-        <w:rPr>
-          <w:rFonts w:ascii="Arial" w:hAnsi="Arial" w:cs="Arial"/>
-          <w:b/>
-          <w:bCs/>
-          <w:color w:val="00B050"/>
-          <w:sz w:val="25"/>
-          <w:szCs w:val="25"/>
-        </w:rPr>
-      </w:pPr>
-    </w:p>
-    <w:p>
-      <w:pPr>
-        <w:spacing w:line="360" w:lineRule="auto"/>
-        <w:jc w:val="both"/>
-        <w:rPr>
-          <w:rFonts w:ascii="Arial" w:hAnsi="Arial" w:cs="Arial"/>
-          <w:b/>
-          <w:bCs/>
-          <w:color w:val="00B050"/>
-          <w:sz w:val="25"/>
-          <w:szCs w:val="25"/>
-        </w:rPr>
-      </w:pPr>
-    </w:p>
-    <w:p>
-      <w:pPr>
-        <w:spacing w:line="360" w:lineRule="auto"/>
-        <w:jc w:val="both"/>
-        <w:rPr>
-          <w:rFonts w:ascii="Arial" w:hAnsi="Arial" w:cs="Arial"/>
-          <w:b/>
-          <w:bCs/>
-          <w:color w:val="00B050"/>
-          <w:sz w:val="25"/>
-          <w:szCs w:val="25"/>
-        </w:rPr>
-      </w:pPr>
-      <w:r>
-        <w:rPr>
-          <w:rFonts w:ascii="Arial" w:hAnsi="Arial" w:cs="Arial"/>
-          <w:b/>
-          <w:bCs/>
-          <w:color w:val="00B050"/>
-          <w:sz w:val="25"/>
-          <w:szCs w:val="25"/>
-        </w:rPr>
-        <w:lastRenderedPageBreak/>
-        <w:t>Cargar Archivo</w:t>
-      </w:r>
-    </w:p>
-    <w:p>
-      <w:pPr>
-        <w:spacing w:line="360" w:lineRule="auto"/>
-        <w:jc w:val="both"/>
-        <w:rPr>
-          <w:rFonts w:ascii="Arial" w:hAnsi="Arial" w:cs="Arial"/>
-          <w:b/>
-          <w:bCs/>
-          <w:noProof/>
           <w:sz w:val="25"/>
           <w:szCs w:val="25"/>
         </w:rPr>
@@ -5325,95 +5577,6 @@
           </mc:Fallback>
         </mc:AlternateContent>
       </w:r>
-      <w:r>
-        <w:rPr>
-          <w:rFonts w:ascii="Arial" w:hAnsi="Arial" w:cs="Arial"/>
-          <w:b/>
-          <w:bCs/>
-          <w:noProof/>
-          <w:sz w:val="25"/>
-          <w:szCs w:val="25"/>
-        </w:rPr>
-        <w:drawing>
-          <wp:inline distT="0" distB="0" distL="0" distR="0" wp14:anchorId="3A2DDC06" wp14:editId="122DC0C7">
-            <wp:extent cx="5400040" cy="3432175"/>
-            <wp:effectExtent l="0" t="0" r="0" b="0"/>
-            <wp:docPr id="5" name="Imagen 5"/>
-            <wp:cNvGraphicFramePr>
-              <a:graphicFrameLocks xmlns:a="http://schemas.openxmlformats.org/drawingml/2006/main" noChangeAspect="1"/>
-            </wp:cNvGraphicFramePr>
-            <a:graphic xmlns:a="http://schemas.openxmlformats.org/drawingml/2006/main">
-              <a:graphicData uri="http://schemas.openxmlformats.org/drawingml/2006/picture">
-                <pic:pic xmlns:pic="http://schemas.openxmlformats.org/drawingml/2006/picture">
-                  <pic:nvPicPr>
-                    <pic:cNvPr id="1" name=""/>
-                    <pic:cNvPicPr/>
-                  </pic:nvPicPr>
-                  <pic:blipFill>
-                    <a:blip r:embed="rId16"/>
-                    <a:stretch>
-                      <a:fillRect/>
-                    </a:stretch>
-                  </pic:blipFill>
-                  <pic:spPr>
-                    <a:xfrm>
-                      <a:off x="0" y="0"/>
-                      <a:ext cx="5400040" cy="3432175"/>
-                    </a:xfrm>
-                    <a:prstGeom prst="rect">
-                      <a:avLst/>
-                    </a:prstGeom>
-                  </pic:spPr>
-                </pic:pic>
-              </a:graphicData>
-            </a:graphic>
-          </wp:inline>
-        </w:drawing>
-      </w:r>
-      <w:r>
-        <w:rPr>
-          <w:rFonts w:ascii="Arial" w:hAnsi="Arial" w:cs="Arial"/>
-          <w:b/>
-          <w:bCs/>
-          <w:noProof/>
-          <w:sz w:val="25"/>
-          <w:szCs w:val="25"/>
-        </w:rPr>
-        <w:t xml:space="preserve"> </w:t>
-      </w:r>
-      <w:r>
-        <w:rPr>
-          <w:rFonts w:ascii="Arial" w:hAnsi="Arial" w:cs="Arial"/>
-          <w:b/>
-          <w:bCs/>
-          <w:noProof/>
-          <w:sz w:val="25"/>
-          <w:szCs w:val="25"/>
-        </w:rPr>
-        <w:t xml:space="preserve">Deberá escoger el archivo por medio de la ventana que obtendrá, este archivo debe ser </w:t>
-      </w:r>
-      <w:r>
-        <w:rPr>
-          <w:rFonts w:ascii="Arial" w:hAnsi="Arial" w:cs="Arial"/>
-          <w:b/>
-          <w:bCs/>
-          <w:noProof/>
-          <w:sz w:val="25"/>
-          <w:szCs w:val="25"/>
-        </w:rPr>
-        <w:t>exp</w:t>
-      </w:r>
-      <w:r>
-        <w:rPr>
-          <w:rFonts w:ascii="Arial" w:hAnsi="Arial" w:cs="Arial"/>
-          <w:b/>
-          <w:bCs/>
-          <w:noProof/>
-          <w:sz w:val="25"/>
-          <w:szCs w:val="25"/>
-        </w:rPr>
-        <w:t xml:space="preserve"> con el orden especificado abajo</w:t>
-      </w:r>
     </w:p>
     <w:p>
       <w:pPr>
@@ -5437,6 +5600,7 @@
           <w:sz w:val="25"/>
           <w:szCs w:val="25"/>
         </w:rPr>
+        <w:lastRenderedPageBreak/>
         <w:t>Mostrar</w:t>
       </w:r>
       <w:r>
@@ -5633,18 +5797,13 @@
       </w:r>
       <w:r>
         <w:rPr>
-          <w:rFonts w:ascii="Arial" w:hAnsi="Arial" w:cs="Arial"/>
-          <w:b/>
-          <w:bCs/>
           <w:noProof/>
-          <w:sz w:val="25"/>
-          <w:szCs w:val="25"/>
         </w:rPr>
         <w:drawing>
-          <wp:inline distT="0" distB="0" distL="0" distR="0" wp14:anchorId="6999E7FD" wp14:editId="7EE83DD4">
-            <wp:extent cx="5400040" cy="3271520"/>
-            <wp:effectExtent l="0" t="0" r="0" b="5080"/>
-            <wp:docPr id="6" name="Imagen 6"/>
+          <wp:inline distT="0" distB="0" distL="0" distR="0" wp14:anchorId="796F20AC" wp14:editId="331DDD27">
+            <wp:extent cx="5400040" cy="2592705"/>
+            <wp:effectExtent l="0" t="0" r="0" b="0"/>
+            <wp:docPr id="16" name="Imagen 16" descr="Interfaz de usuario gráfica, Sitio web&#10;&#10;Descripción generada automáticamente"/>
             <wp:cNvGraphicFramePr>
               <a:graphicFrameLocks xmlns:a="http://schemas.openxmlformats.org/drawingml/2006/main" noChangeAspect="1"/>
             </wp:cNvGraphicFramePr>
@@ -5652,11 +5811,11 @@
               <a:graphicData uri="http://schemas.openxmlformats.org/drawingml/2006/picture">
                 <pic:pic xmlns:pic="http://schemas.openxmlformats.org/drawingml/2006/picture">
                   <pic:nvPicPr>
-                    <pic:cNvPr id="1" name=""/>
+                    <pic:cNvPr id="16" name="Imagen 16" descr="Interfaz de usuario gráfica, Sitio web&#10;&#10;Descripción generada automáticamente"/>
                     <pic:cNvPicPr/>
                   </pic:nvPicPr>
                   <pic:blipFill>
-                    <a:blip r:embed="rId17"/>
+                    <a:blip r:embed="rId15"/>
                     <a:stretch>
                       <a:fillRect/>
                     </a:stretch>
@@ -5664,7 +5823,7 @@
                   <pic:spPr>
                     <a:xfrm>
                       <a:off x="0" y="0"/>
-                      <a:ext cx="5400040" cy="3271520"/>
+                      <a:ext cx="5400040" cy="2592705"/>
                     </a:xfrm>
                     <a:prstGeom prst="rect">
                       <a:avLst/>
@@ -5699,7 +5858,6 @@
           <w:sz w:val="25"/>
           <w:szCs w:val="25"/>
         </w:rPr>
-        <w:lastRenderedPageBreak/>
         <w:t>Analizar Archivo</w:t>
       </w:r>
     </w:p>
@@ -5774,10 +5932,10 @@
           <w:noProof/>
         </w:rPr>
         <w:drawing>
-          <wp:inline distT="0" distB="0" distL="0" distR="0" wp14:anchorId="6820C10D" wp14:editId="01E73A83">
-            <wp:extent cx="5400040" cy="3382010"/>
-            <wp:effectExtent l="0" t="0" r="0" b="8890"/>
-            <wp:docPr id="14" name="Imagen 14"/>
+          <wp:inline distT="0" distB="0" distL="0" distR="0" wp14:anchorId="70ED0D1D" wp14:editId="538DEC36">
+            <wp:extent cx="5400040" cy="2592705"/>
+            <wp:effectExtent l="0" t="0" r="0" b="0"/>
+            <wp:docPr id="8" name="Imagen 8" descr="Interfaz de usuario gráfica, Sitio web&#10;&#10;Descripción generada automáticamente"/>
             <wp:cNvGraphicFramePr>
               <a:graphicFrameLocks xmlns:a="http://schemas.openxmlformats.org/drawingml/2006/main" noChangeAspect="1"/>
             </wp:cNvGraphicFramePr>
@@ -5785,11 +5943,11 @@
               <a:graphicData uri="http://schemas.openxmlformats.org/drawingml/2006/picture">
                 <pic:pic xmlns:pic="http://schemas.openxmlformats.org/drawingml/2006/picture">
                   <pic:nvPicPr>
-                    <pic:cNvPr id="1" name=""/>
+                    <pic:cNvPr id="8" name="Imagen 8" descr="Interfaz de usuario gráfica, Sitio web&#10;&#10;Descripción generada automáticamente"/>
                     <pic:cNvPicPr/>
                   </pic:nvPicPr>
                   <pic:blipFill>
-                    <a:blip r:embed="rId18"/>
+                    <a:blip r:embed="rId15"/>
                     <a:stretch>
                       <a:fillRect/>
                     </a:stretch>
@@ -5797,7 +5955,7 @@
                   <pic:spPr>
                     <a:xfrm>
                       <a:off x="0" y="0"/>
-                      <a:ext cx="5400040" cy="3382010"/>
+                      <a:ext cx="5400040" cy="2592705"/>
                     </a:xfrm>
                     <a:prstGeom prst="rect">
                       <a:avLst/>
@@ -5818,6 +5976,48 @@
           <w:rFonts w:ascii="Arial" w:hAnsi="Arial" w:cs="Arial"/>
           <w:b/>
           <w:bCs/>
+          <w:noProof/>
+          <w:sz w:val="25"/>
+          <w:szCs w:val="25"/>
+        </w:rPr>
+      </w:pPr>
+    </w:p>
+    <w:p>
+      <w:pPr>
+        <w:spacing w:line="360" w:lineRule="auto"/>
+        <w:jc w:val="both"/>
+        <w:rPr>
+          <w:rFonts w:ascii="Arial" w:hAnsi="Arial" w:cs="Arial"/>
+          <w:b/>
+          <w:bCs/>
+          <w:noProof/>
+          <w:sz w:val="25"/>
+          <w:szCs w:val="25"/>
+        </w:rPr>
+      </w:pPr>
+    </w:p>
+    <w:p>
+      <w:pPr>
+        <w:spacing w:line="360" w:lineRule="auto"/>
+        <w:jc w:val="both"/>
+        <w:rPr>
+          <w:rFonts w:ascii="Arial" w:hAnsi="Arial" w:cs="Arial"/>
+          <w:b/>
+          <w:bCs/>
+          <w:noProof/>
+          <w:sz w:val="25"/>
+          <w:szCs w:val="25"/>
+        </w:rPr>
+      </w:pPr>
+    </w:p>
+    <w:p>
+      <w:pPr>
+        <w:spacing w:line="360" w:lineRule="auto"/>
+        <w:jc w:val="both"/>
+        <w:rPr>
+          <w:rFonts w:ascii="Arial" w:hAnsi="Arial" w:cs="Arial"/>
+          <w:b/>
+          <w:bCs/>
           <w:color w:val="00B050"/>
           <w:sz w:val="25"/>
           <w:szCs w:val="25"/>
@@ -5832,6 +6032,7 @@
           <w:sz w:val="25"/>
           <w:szCs w:val="25"/>
         </w:rPr>
+        <w:lastRenderedPageBreak/>
         <w:t>Área de Reportes</w:t>
       </w:r>
     </w:p>
@@ -5967,18 +6168,13 @@
       </w:r>
       <w:r>
         <w:rPr>
-          <w:rFonts w:ascii="Arial" w:hAnsi="Arial" w:cs="Arial"/>
-          <w:b/>
-          <w:bCs/>
           <w:noProof/>
-          <w:sz w:val="25"/>
-          <w:szCs w:val="25"/>
         </w:rPr>
         <w:drawing>
-          <wp:inline distT="0" distB="0" distL="0" distR="0" wp14:anchorId="11271942" wp14:editId="53F562B8">
-            <wp:extent cx="4938672" cy="3093058"/>
-            <wp:effectExtent l="0" t="0" r="0" b="0"/>
-            <wp:docPr id="9" name="Imagen 9"/>
+          <wp:inline distT="0" distB="0" distL="0" distR="0" wp14:anchorId="13744B0F" wp14:editId="4A0C3E85">
+            <wp:extent cx="5400040" cy="2566670"/>
+            <wp:effectExtent l="0" t="0" r="0" b="5080"/>
+            <wp:docPr id="7" name="Imagen 7" descr="Interfaz de usuario gráfica, Sitio web&#10;&#10;Descripción generada automáticamente"/>
             <wp:cNvGraphicFramePr>
               <a:graphicFrameLocks xmlns:a="http://schemas.openxmlformats.org/drawingml/2006/main" noChangeAspect="1"/>
             </wp:cNvGraphicFramePr>
@@ -5986,7 +6182,102 @@
               <a:graphicData uri="http://schemas.openxmlformats.org/drawingml/2006/picture">
                 <pic:pic xmlns:pic="http://schemas.openxmlformats.org/drawingml/2006/picture">
                   <pic:nvPicPr>
-                    <pic:cNvPr id="1" name=""/>
+                    <pic:cNvPr id="7" name="Imagen 7" descr="Interfaz de usuario gráfica, Sitio web&#10;&#10;Descripción generada automáticamente"/>
+                    <pic:cNvPicPr/>
+                  </pic:nvPicPr>
+                  <pic:blipFill>
+                    <a:blip r:embed="rId17"/>
+                    <a:stretch>
+                      <a:fillRect/>
+                    </a:stretch>
+                  </pic:blipFill>
+                  <pic:spPr>
+                    <a:xfrm>
+                      <a:off x="0" y="0"/>
+                      <a:ext cx="5400040" cy="2566670"/>
+                    </a:xfrm>
+                    <a:prstGeom prst="rect">
+                      <a:avLst/>
+                    </a:prstGeom>
+                  </pic:spPr>
+                </pic:pic>
+              </a:graphicData>
+            </a:graphic>
+          </wp:inline>
+        </w:drawing>
+      </w:r>
+    </w:p>
+    <w:p>
+      <w:pPr>
+        <w:spacing w:line="360" w:lineRule="auto"/>
+        <w:jc w:val="both"/>
+        <w:rPr>
+          <w:rFonts w:ascii="Arial" w:hAnsi="Arial" w:cs="Arial"/>
+          <w:b/>
+          <w:bCs/>
+          <w:noProof/>
+          <w:sz w:val="25"/>
+          <w:szCs w:val="25"/>
+        </w:rPr>
+      </w:pPr>
+      <w:r>
+        <w:rPr>
+          <w:noProof/>
+        </w:rPr>
+        <w:lastRenderedPageBreak/>
+        <w:drawing>
+          <wp:inline distT="0" distB="0" distL="0" distR="0" wp14:anchorId="1C56DE61" wp14:editId="0FA93EAE">
+            <wp:extent cx="5400040" cy="3861435"/>
+            <wp:effectExtent l="0" t="0" r="0" b="5715"/>
+            <wp:docPr id="18" name="Imagen 18" descr="Gráfico, Diagrama&#10;&#10;Descripción generada automáticamente"/>
+            <wp:cNvGraphicFramePr>
+              <a:graphicFrameLocks xmlns:a="http://schemas.openxmlformats.org/drawingml/2006/main" noChangeAspect="1"/>
+            </wp:cNvGraphicFramePr>
+            <a:graphic xmlns:a="http://schemas.openxmlformats.org/drawingml/2006/main">
+              <a:graphicData uri="http://schemas.openxmlformats.org/drawingml/2006/picture">
+                <pic:pic xmlns:pic="http://schemas.openxmlformats.org/drawingml/2006/picture">
+                  <pic:nvPicPr>
+                    <pic:cNvPr id="18" name="Imagen 18" descr="Gráfico, Diagrama&#10;&#10;Descripción generada automáticamente"/>
+                    <pic:cNvPicPr/>
+                  </pic:nvPicPr>
+                  <pic:blipFill>
+                    <a:blip r:embed="rId18"/>
+                    <a:stretch>
+                      <a:fillRect/>
+                    </a:stretch>
+                  </pic:blipFill>
+                  <pic:spPr>
+                    <a:xfrm>
+                      <a:off x="0" y="0"/>
+                      <a:ext cx="5400040" cy="3861435"/>
+                    </a:xfrm>
+                    <a:prstGeom prst="rect">
+                      <a:avLst/>
+                    </a:prstGeom>
+                  </pic:spPr>
+                </pic:pic>
+              </a:graphicData>
+            </a:graphic>
+          </wp:inline>
+        </w:drawing>
+      </w:r>
+      <w:r>
+        <w:rPr>
+          <w:noProof/>
+        </w:rPr>
+        <w:drawing>
+          <wp:inline distT="0" distB="0" distL="0" distR="0" wp14:anchorId="5E190195" wp14:editId="49B0B547">
+            <wp:extent cx="5400040" cy="2713355"/>
+            <wp:effectExtent l="0" t="0" r="0" b="0"/>
+            <wp:docPr id="19" name="Imagen 19" descr="Interfaz de usuario gráfica&#10;&#10;Descripción generada automáticamente"/>
+            <wp:cNvGraphicFramePr>
+              <a:graphicFrameLocks xmlns:a="http://schemas.openxmlformats.org/drawingml/2006/main" noChangeAspect="1"/>
+            </wp:cNvGraphicFramePr>
+            <a:graphic xmlns:a="http://schemas.openxmlformats.org/drawingml/2006/main">
+              <a:graphicData uri="http://schemas.openxmlformats.org/drawingml/2006/picture">
+                <pic:pic xmlns:pic="http://schemas.openxmlformats.org/drawingml/2006/picture">
+                  <pic:nvPicPr>
+                    <pic:cNvPr id="19" name="Imagen 19" descr="Interfaz de usuario gráfica&#10;&#10;Descripción generada automáticamente"/>
                     <pic:cNvPicPr/>
                   </pic:nvPicPr>
                   <pic:blipFill>
@@ -5998,7 +6289,7 @@
                   <pic:spPr>
                     <a:xfrm>
                       <a:off x="0" y="0"/>
-                      <a:ext cx="4942348" cy="3095360"/>
+                      <a:ext cx="5400040" cy="2713355"/>
                     </a:xfrm>
                     <a:prstGeom prst="rect">
                       <a:avLst/>
@@ -6010,6 +6301,47 @@
           </wp:inline>
         </w:drawing>
       </w:r>
+      <w:r>
+        <w:rPr>
+          <w:noProof/>
+        </w:rPr>
+        <w:lastRenderedPageBreak/>
+        <w:drawing>
+          <wp:inline distT="0" distB="0" distL="0" distR="0" wp14:anchorId="6B729776" wp14:editId="0A388F94">
+            <wp:extent cx="5400040" cy="2202180"/>
+            <wp:effectExtent l="0" t="0" r="0" b="7620"/>
+            <wp:docPr id="20" name="Imagen 20" descr="Imagen que contiene Interfaz de usuario gráfica&#10;&#10;Descripción generada automáticamente"/>
+            <wp:cNvGraphicFramePr>
+              <a:graphicFrameLocks xmlns:a="http://schemas.openxmlformats.org/drawingml/2006/main" noChangeAspect="1"/>
+            </wp:cNvGraphicFramePr>
+            <a:graphic xmlns:a="http://schemas.openxmlformats.org/drawingml/2006/main">
+              <a:graphicData uri="http://schemas.openxmlformats.org/drawingml/2006/picture">
+                <pic:pic xmlns:pic="http://schemas.openxmlformats.org/drawingml/2006/picture">
+                  <pic:nvPicPr>
+                    <pic:cNvPr id="20" name="Imagen 20" descr="Imagen que contiene Interfaz de usuario gráfica&#10;&#10;Descripción generada automáticamente"/>
+                    <pic:cNvPicPr/>
+                  </pic:nvPicPr>
+                  <pic:blipFill>
+                    <a:blip r:embed="rId20"/>
+                    <a:stretch>
+                      <a:fillRect/>
+                    </a:stretch>
+                  </pic:blipFill>
+                  <pic:spPr>
+                    <a:xfrm>
+                      <a:off x="0" y="0"/>
+                      <a:ext cx="5400040" cy="2202180"/>
+                    </a:xfrm>
+                    <a:prstGeom prst="rect">
+                      <a:avLst/>
+                    </a:prstGeom>
+                  </pic:spPr>
+                </pic:pic>
+              </a:graphicData>
+            </a:graphic>
+          </wp:inline>
+        </w:drawing>
+      </w:r>
     </w:p>
     <w:p>
       <w:pPr>
@@ -6033,7 +6365,6 @@
           <w:sz w:val="25"/>
           <w:szCs w:val="25"/>
         </w:rPr>
-        <w:lastRenderedPageBreak/>
         <w:t>Analizar entradas</w:t>
       </w:r>
     </w:p>
@@ -6194,18 +6525,13 @@
       </w:r>
       <w:r>
         <w:rPr>
-          <w:rFonts w:ascii="Arial" w:hAnsi="Arial" w:cs="Arial"/>
-          <w:b/>
-          <w:bCs/>
           <w:noProof/>
-          <w:sz w:val="25"/>
-          <w:szCs w:val="25"/>
         </w:rPr>
         <w:drawing>
-          <wp:inline distT="0" distB="0" distL="0" distR="0" wp14:anchorId="05E05A76" wp14:editId="66C83E76">
-            <wp:extent cx="5400040" cy="3990975"/>
-            <wp:effectExtent l="0" t="0" r="0" b="9525"/>
-            <wp:docPr id="10" name="Imagen 10"/>
+          <wp:inline distT="0" distB="0" distL="0" distR="0" wp14:anchorId="499B64AF" wp14:editId="688B7967">
+            <wp:extent cx="5400040" cy="2592705"/>
+            <wp:effectExtent l="0" t="0" r="0" b="0"/>
+            <wp:docPr id="4" name="Imagen 4" descr="Interfaz de usuario gráfica, Sitio web&#10;&#10;Descripción generada automáticamente"/>
             <wp:cNvGraphicFramePr>
               <a:graphicFrameLocks xmlns:a="http://schemas.openxmlformats.org/drawingml/2006/main" noChangeAspect="1"/>
             </wp:cNvGraphicFramePr>
@@ -6213,11 +6539,11 @@
               <a:graphicData uri="http://schemas.openxmlformats.org/drawingml/2006/picture">
                 <pic:pic xmlns:pic="http://schemas.openxmlformats.org/drawingml/2006/picture">
                   <pic:nvPicPr>
-                    <pic:cNvPr id="1" name=""/>
+                    <pic:cNvPr id="4" name="Imagen 4" descr="Interfaz de usuario gráfica, Sitio web&#10;&#10;Descripción generada automáticamente"/>
                     <pic:cNvPicPr/>
                   </pic:nvPicPr>
                   <pic:blipFill>
-                    <a:blip r:embed="rId20"/>
+                    <a:blip r:embed="rId15"/>
                     <a:stretch>
                       <a:fillRect/>
                     </a:stretch>
@@ -6225,7 +6551,7 @@
                   <pic:spPr>
                     <a:xfrm>
                       <a:off x="0" y="0"/>
-                      <a:ext cx="5400040" cy="3990975"/>
+                      <a:ext cx="5400040" cy="2592705"/>
                     </a:xfrm>
                     <a:prstGeom prst="rect">
                       <a:avLst/>
@@ -7540,31 +7866,31 @@
       </w:rPr>
     </w:lvl>
   </w:abstractNum>
-  <w:num w:numId="1">
+  <w:num w:numId="1" w16cid:durableId="985206054">
     <w:abstractNumId w:val="7"/>
   </w:num>
-  <w:num w:numId="2">
+  <w:num w:numId="2" w16cid:durableId="1446272524">
     <w:abstractNumId w:val="3"/>
   </w:num>
-  <w:num w:numId="3">
+  <w:num w:numId="3" w16cid:durableId="703477708">
     <w:abstractNumId w:val="8"/>
   </w:num>
-  <w:num w:numId="4">
+  <w:num w:numId="4" w16cid:durableId="1481535525">
     <w:abstractNumId w:val="6"/>
   </w:num>
-  <w:num w:numId="5">
+  <w:num w:numId="5" w16cid:durableId="1534460820">
     <w:abstractNumId w:val="2"/>
   </w:num>
-  <w:num w:numId="6">
+  <w:num w:numId="6" w16cid:durableId="1157064985">
     <w:abstractNumId w:val="0"/>
   </w:num>
-  <w:num w:numId="7">
+  <w:num w:numId="7" w16cid:durableId="94711075">
     <w:abstractNumId w:val="1"/>
   </w:num>
-  <w:num w:numId="8">
+  <w:num w:numId="8" w16cid:durableId="1097094665">
     <w:abstractNumId w:val="5"/>
   </w:num>
-  <w:num w:numId="9">
+  <w:num w:numId="9" w16cid:durableId="1942444902">
     <w:abstractNumId w:val="4"/>
   </w:num>
 </w:numbering>
@@ -8737,12 +9063,9 @@
 </file>
 
 <file path=customXml/item1.xml><?xml version="1.0" encoding="utf-8"?>
-<?mso-contentType ?>
-<FormTemplates xmlns="http://schemas.microsoft.com/sharepoint/v3/contenttype/forms">
-  <Display>DocumentLibraryForm</Display>
-  <Edit>DocumentLibraryForm</Edit>
-  <New>DocumentLibraryForm</New>
-</FormTemplates>
+<p:properties xmlns:p="http://schemas.microsoft.com/office/2006/metadata/properties" xmlns:xsi="http://www.w3.org/2001/XMLSchema-instance" xmlns:pc="http://schemas.microsoft.com/office/infopath/2007/PartnerControls">
+  <documentManagement/>
+</p:properties>
 </file>
 
 <file path=customXml/item2.xml><?xml version="1.0" encoding="utf-8"?>
@@ -8892,15 +9215,19 @@
 </file>
 
 <file path=customXml/item3.xml><?xml version="1.0" encoding="utf-8"?>
-<p:properties xmlns:p="http://schemas.microsoft.com/office/2006/metadata/properties" xmlns:xsi="http://www.w3.org/2001/XMLSchema-instance" xmlns:pc="http://schemas.microsoft.com/office/infopath/2007/PartnerControls">
-  <documentManagement/>
-</p:properties>
+<?mso-contentType ?>
+<FormTemplates xmlns="http://schemas.microsoft.com/sharepoint/v3/contenttype/forms">
+  <Display>DocumentLibraryForm</Display>
+  <Edit>DocumentLibraryForm</Edit>
+  <New>DocumentLibraryForm</New>
+</FormTemplates>
 </file>
 
 <file path=customXml/itemProps1.xml><?xml version="1.0" encoding="utf-8"?>
-<ds:datastoreItem xmlns:ds="http://schemas.openxmlformats.org/officeDocument/2006/customXml" ds:itemID="{B0A18A86-DEC0-4331-A8A4-CC5CA042E82C}">
+<ds:datastoreItem xmlns:ds="http://schemas.openxmlformats.org/officeDocument/2006/customXml" ds:itemID="{1B964B92-5B59-41D0-933E-92611719FF5D}">
   <ds:schemaRefs>
-    <ds:schemaRef ds:uri="http://schemas.microsoft.com/sharepoint/v3/contenttype/forms"/>
+    <ds:schemaRef ds:uri="http://schemas.microsoft.com/office/2006/metadata/properties"/>
+    <ds:schemaRef ds:uri="http://schemas.microsoft.com/office/infopath/2007/PartnerControls"/>
   </ds:schemaRefs>
 </ds:datastoreItem>
 </file>
@@ -8924,10 +9251,9 @@
 </file>
 
 <file path=customXml/itemProps3.xml><?xml version="1.0" encoding="utf-8"?>
-<ds:datastoreItem xmlns:ds="http://schemas.openxmlformats.org/officeDocument/2006/customXml" ds:itemID="{1B964B92-5B59-41D0-933E-92611719FF5D}">
+<ds:datastoreItem xmlns:ds="http://schemas.openxmlformats.org/officeDocument/2006/customXml" ds:itemID="{B0A18A86-DEC0-4331-A8A4-CC5CA042E82C}">
   <ds:schemaRefs>
-    <ds:schemaRef ds:uri="http://schemas.microsoft.com/office/2006/metadata/properties"/>
-    <ds:schemaRef ds:uri="http://schemas.microsoft.com/office/infopath/2007/PartnerControls"/>
+    <ds:schemaRef ds:uri="http://schemas.microsoft.com/sharepoint/v3/contenttype/forms"/>
   </ds:schemaRefs>
 </ds:datastoreItem>
 </file>
</xml_diff>